<commit_message>
added Calin and Cristi's Methods
</commit_message>
<xml_diff>
--- a/AllMethodsLabWeek1.docx
+++ b/AllMethodsLabWeek1.docx
@@ -1,10 +1,10 @@
 
 <file path=word/document.xml><?xml version="1.0" encoding="utf-8"?>
-<w:document xmlns:wpc="http://schemas.microsoft.com/office/word/2010/wordprocessingCanvas" xmlns:cx="http://schemas.microsoft.com/office/drawing/2014/chartex" xmlns:cx1="http://schemas.microsoft.com/office/drawing/2015/9/8/chartex" xmlns:cx2="http://schemas.microsoft.com/office/drawing/2015/10/21/chartex" xmlns:cx3="http://schemas.microsoft.com/office/drawing/2016/5/9/chartex" xmlns:cx4="http://schemas.microsoft.com/office/drawing/2016/5/10/chartex" xmlns:cx5="http://schemas.microsoft.com/office/drawing/2016/5/11/chartex" xmlns:cx6="http://schemas.microsoft.com/office/drawing/2016/5/12/chartex" xmlns:cx7="http://schemas.microsoft.com/office/drawing/2016/5/13/chartex" xmlns:cx8="http://schemas.microsoft.com/office/drawing/2016/5/14/chartex" xmlns:mc="http://schemas.openxmlformats.org/markup-compatibility/2006" xmlns:aink="http://schemas.microsoft.com/office/drawing/2016/ink" xmlns:am3d="http://schemas.microsoft.com/office/drawing/2017/model3d" xmlns:o="urn:schemas-microsoft-com:office:office" xmlns:oel="http://schemas.microsoft.com/office/2019/extlst" xmlns:r="http://schemas.openxmlformats.org/officeDocument/2006/relationships" xmlns:m="http://schemas.openxmlformats.org/officeDocument/2006/math" xmlns:v="urn:schemas-microsoft-com:vml" xmlns:wp14="http://schemas.microsoft.com/office/word/2010/wordprocessingDrawing" xmlns:wp="http://schemas.openxmlformats.org/drawingml/2006/wordprocessingDrawing" xmlns:w10="urn:schemas-microsoft-com:office:word" xmlns:w="http://schemas.openxmlformats.org/wordprocessingml/2006/main" xmlns:w14="http://schemas.microsoft.com/office/word/2010/wordml" xmlns:w15="http://schemas.microsoft.com/office/word/2012/wordml" xmlns:w16cex="http://schemas.microsoft.com/office/word/2018/wordml/cex" xmlns:w16cid="http://schemas.microsoft.com/office/word/2016/wordml/cid" xmlns:w16="http://schemas.microsoft.com/office/word/2018/wordml" xmlns:w16sdtdh="http://schemas.microsoft.com/office/word/2020/wordml/sdtdatahash" xmlns:w16se="http://schemas.microsoft.com/office/word/2015/wordml/symex" xmlns:wpg="http://schemas.microsoft.com/office/word/2010/wordprocessingGroup" xmlns:wpi="http://schemas.microsoft.com/office/word/2010/wordprocessingInk" xmlns:wne="http://schemas.microsoft.com/office/word/2006/wordml" xmlns:wps="http://schemas.microsoft.com/office/word/2010/wordprocessingShape" mc:Ignorable="w14 w15 w16se w16cid w16 w16cex w16sdtdh wp14">
+<w:document xmlns:wpc="http://schemas.microsoft.com/office/word/2010/wordprocessingCanvas" xmlns:mc="http://schemas.openxmlformats.org/markup-compatibility/2006" xmlns:o="urn:schemas-microsoft-com:office:office" xmlns:r="http://schemas.openxmlformats.org/officeDocument/2006/relationships" xmlns:m="http://schemas.openxmlformats.org/officeDocument/2006/math" xmlns:v="urn:schemas-microsoft-com:vml" xmlns:wp14="http://schemas.microsoft.com/office/word/2010/wordprocessingDrawing" xmlns:wp="http://schemas.openxmlformats.org/drawingml/2006/wordprocessingDrawing" xmlns:w10="urn:schemas-microsoft-com:office:word" xmlns:w="http://schemas.openxmlformats.org/wordprocessingml/2006/main" xmlns:w14="http://schemas.microsoft.com/office/word/2010/wordml" xmlns:w15="http://schemas.microsoft.com/office/word/2012/wordml" xmlns:wpg="http://schemas.microsoft.com/office/word/2010/wordprocessingGroup" xmlns:wpi="http://schemas.microsoft.com/office/word/2010/wordprocessingInk" xmlns:wne="http://schemas.microsoft.com/office/word/2006/wordml" xmlns:wps="http://schemas.microsoft.com/office/word/2010/wordprocessingShape" mc:Ignorable="w14 w15 wp14">
   <w:body>
     <w:tbl>
       <w:tblPr>
-        <w:tblStyle w:val="TableGrid"/>
+        <w:tblStyle w:val="a7"/>
         <w:tblW w:w="0" w:type="auto"/>
         <w:tblLook w:val="04A0" w:firstRow="1" w:lastRow="0" w:firstColumn="1" w:lastColumn="0" w:noHBand="0" w:noVBand="1"/>
       </w:tblPr>
@@ -251,19 +251,8 @@
                 <w:szCs w:val="16"/>
                 <w:lang w:val="en-US"/>
               </w:rPr>
-              <w:t xml:space="preserve">initializes the dimensions of the Map and the players spawn </w:t>
-            </w:r>
-            <w:proofErr w:type="gramStart"/>
-            <w:r>
-              <w:rPr>
-                <w:rFonts w:ascii="Arial" w:hAnsi="Arial" w:cs="Arial"/>
-                <w:sz w:val="16"/>
-                <w:szCs w:val="16"/>
-                <w:lang w:val="en-US"/>
-              </w:rPr>
-              <w:t>place</w:t>
-            </w:r>
-            <w:proofErr w:type="gramEnd"/>
+              <w:t>initializes the dimensions of the Map and the players spawn place</w:t>
+            </w:r>
           </w:p>
           <w:p>
             <w:pPr>
@@ -719,19 +708,8 @@
                 <w:szCs w:val="16"/>
                 <w:lang w:val="en-US"/>
               </w:rPr>
-              <w:t xml:space="preserve">the </w:t>
-            </w:r>
-            <w:proofErr w:type="gramStart"/>
-            <w:r>
-              <w:rPr>
-                <w:rFonts w:ascii="Arial" w:hAnsi="Arial" w:cs="Arial"/>
-                <w:sz w:val="16"/>
-                <w:szCs w:val="16"/>
-                <w:lang w:val="en-US"/>
-              </w:rPr>
-              <w:t>block</w:t>
-            </w:r>
-            <w:proofErr w:type="gramEnd"/>
+              <w:t>the block</w:t>
+            </w:r>
           </w:p>
           <w:p>
             <w:pPr>
@@ -854,8 +832,19 @@
                 <w:szCs w:val="16"/>
                 <w:lang w:val="de-DE"/>
               </w:rPr>
-              <w:t xml:space="preserve"> game</w:t>
-            </w:r>
+              <w:t xml:space="preserve"> </w:t>
+            </w:r>
+            <w:proofErr w:type="spellStart"/>
+            <w:r>
+              <w:rPr>
+                <w:rFonts w:ascii="Arial" w:hAnsi="Arial" w:cs="Arial"/>
+                <w:sz w:val="16"/>
+                <w:szCs w:val="16"/>
+                <w:lang w:val="de-DE"/>
+              </w:rPr>
+              <w:t>game</w:t>
+            </w:r>
+            <w:proofErr w:type="spellEnd"/>
           </w:p>
           <w:p>
             <w:pPr>
@@ -1322,6 +1311,7 @@
                 <w:rFonts w:ascii="Arial" w:hAnsi="Arial" w:cs="Arial"/>
                 <w:sz w:val="18"/>
                 <w:szCs w:val="18"/>
+                <w:highlight w:val="cyan"/>
                 <w:lang w:val="de-DE"/>
               </w:rPr>
               <w:t>clearScreen</w:t>
@@ -1431,19 +1421,8 @@
                 <w:szCs w:val="16"/>
                 <w:lang w:val="en-US"/>
               </w:rPr>
-              <w:t xml:space="preserve">prompts player to choose different </w:t>
-            </w:r>
-            <w:proofErr w:type="gramStart"/>
-            <w:r>
-              <w:rPr>
-                <w:rFonts w:ascii="Arial" w:hAnsi="Arial" w:cs="Arial"/>
-                <w:sz w:val="16"/>
-                <w:szCs w:val="16"/>
-                <w:lang w:val="en-US"/>
-              </w:rPr>
-              <w:t>direction</w:t>
-            </w:r>
-            <w:proofErr w:type="gramEnd"/>
+              <w:t>prompts player to choose different direction</w:t>
+            </w:r>
           </w:p>
           <w:p>
             <w:pPr>
@@ -1506,6 +1485,7 @@
                 <w:rFonts w:ascii="Arial" w:hAnsi="Arial" w:cs="Arial"/>
                 <w:sz w:val="18"/>
                 <w:szCs w:val="18"/>
+                <w:highlight w:val="cyan"/>
                 <w:lang w:val="de-DE"/>
               </w:rPr>
               <w:t>movePlayer</w:t>
@@ -1895,19 +1875,8 @@
                 <w:szCs w:val="16"/>
                 <w:lang w:val="en-US"/>
               </w:rPr>
-              <w:t xml:space="preserve">gets block from item that has been </w:t>
-            </w:r>
-            <w:proofErr w:type="gramStart"/>
-            <w:r>
-              <w:rPr>
-                <w:rFonts w:ascii="Arial" w:hAnsi="Arial" w:cs="Arial"/>
-                <w:sz w:val="16"/>
-                <w:szCs w:val="16"/>
-                <w:lang w:val="en-US"/>
-              </w:rPr>
-              <w:t>crafted</w:t>
-            </w:r>
-            <w:proofErr w:type="gramEnd"/>
+              <w:t>gets block from item that has been crafted</w:t>
+            </w:r>
           </w:p>
           <w:p>
             <w:pPr>
@@ -1999,19 +1968,8 @@
                 <w:szCs w:val="16"/>
                 <w:lang w:val="en-US"/>
               </w:rPr>
-              <w:t xml:space="preserve">get crafted item from block </w:t>
-            </w:r>
-            <w:proofErr w:type="gramStart"/>
-            <w:r>
-              <w:rPr>
-                <w:rFonts w:ascii="Arial" w:hAnsi="Arial" w:cs="Arial"/>
-                <w:sz w:val="16"/>
-                <w:szCs w:val="16"/>
-                <w:lang w:val="en-US"/>
-              </w:rPr>
-              <w:t>type</w:t>
-            </w:r>
-            <w:proofErr w:type="gramEnd"/>
+              <w:t>get crafted item from block type</w:t>
+            </w:r>
           </w:p>
           <w:p>
             <w:pPr>
@@ -2228,6 +2186,7 @@
                 <w:rFonts w:ascii="Arial" w:hAnsi="Arial" w:cs="Arial"/>
                 <w:sz w:val="18"/>
                 <w:szCs w:val="18"/>
+                <w:highlight w:val="cyan"/>
                 <w:lang w:val="de-DE"/>
               </w:rPr>
               <w:t>craftItem</w:t>
@@ -2639,7 +2598,27 @@
                 <w:szCs w:val="16"/>
                 <w:lang w:val="de-DE"/>
               </w:rPr>
-              <w:t xml:space="preserve"> iron </w:t>
+              <w:t xml:space="preserve"> </w:t>
+            </w:r>
+            <w:proofErr w:type="spellStart"/>
+            <w:r>
+              <w:rPr>
+                <w:rFonts w:ascii="Arial" w:hAnsi="Arial" w:cs="Arial"/>
+                <w:sz w:val="16"/>
+                <w:szCs w:val="16"/>
+                <w:lang w:val="de-DE"/>
+              </w:rPr>
+              <w:t>iron</w:t>
+            </w:r>
+            <w:proofErr w:type="spellEnd"/>
+            <w:r>
+              <w:rPr>
+                <w:rFonts w:ascii="Arial" w:hAnsi="Arial" w:cs="Arial"/>
+                <w:sz w:val="16"/>
+                <w:szCs w:val="16"/>
+                <w:lang w:val="de-DE"/>
+              </w:rPr>
+              <w:t xml:space="preserve"> </w:t>
             </w:r>
             <w:proofErr w:type="spellStart"/>
             <w:r>
@@ -2899,19 +2878,8 @@
                 <w:szCs w:val="16"/>
                 <w:lang w:val="en-US"/>
               </w:rPr>
-              <w:t xml:space="preserve">removes the items from your </w:t>
-            </w:r>
-            <w:proofErr w:type="gramStart"/>
-            <w:r>
-              <w:rPr>
-                <w:rFonts w:ascii="Arial" w:hAnsi="Arial" w:cs="Arial"/>
-                <w:sz w:val="16"/>
-                <w:szCs w:val="16"/>
-                <w:lang w:val="en-US"/>
-              </w:rPr>
-              <w:t>inventory</w:t>
-            </w:r>
-            <w:proofErr w:type="gramEnd"/>
+              <w:t>removes the items from your inventory</w:t>
+            </w:r>
           </w:p>
           <w:p>
             <w:pPr>
@@ -3118,19 +3086,8 @@
                 <w:szCs w:val="16"/>
                 <w:lang w:val="en-US"/>
               </w:rPr>
-              <w:t xml:space="preserve">prints command based on </w:t>
-            </w:r>
-            <w:proofErr w:type="gramStart"/>
-            <w:r>
-              <w:rPr>
-                <w:rFonts w:ascii="Arial" w:hAnsi="Arial" w:cs="Arial"/>
-                <w:sz w:val="16"/>
-                <w:szCs w:val="16"/>
-                <w:lang w:val="en-US"/>
-              </w:rPr>
-              <w:t>action</w:t>
-            </w:r>
-            <w:proofErr w:type="gramEnd"/>
+              <w:t>prints command based on action</w:t>
+            </w:r>
           </w:p>
           <w:p>
             <w:pPr>
@@ -3253,8 +3210,19 @@
                 <w:szCs w:val="16"/>
                 <w:lang w:val="de-DE"/>
               </w:rPr>
-              <w:t xml:space="preserve"> game</w:t>
-            </w:r>
+              <w:t xml:space="preserve"> </w:t>
+            </w:r>
+            <w:proofErr w:type="spellStart"/>
+            <w:r>
+              <w:rPr>
+                <w:rFonts w:ascii="Arial" w:hAnsi="Arial" w:cs="Arial"/>
+                <w:sz w:val="16"/>
+                <w:szCs w:val="16"/>
+                <w:lang w:val="de-DE"/>
+              </w:rPr>
+              <w:t>game</w:t>
+            </w:r>
+            <w:proofErr w:type="spellEnd"/>
             <w:r>
               <w:rPr>
                 <w:rFonts w:ascii="Arial" w:hAnsi="Arial" w:cs="Arial"/>
@@ -3364,8 +3332,19 @@
                 <w:szCs w:val="16"/>
                 <w:lang w:val="de-DE"/>
               </w:rPr>
-              <w:t xml:space="preserve"> game</w:t>
-            </w:r>
+              <w:t xml:space="preserve"> </w:t>
+            </w:r>
+            <w:proofErr w:type="spellStart"/>
+            <w:r>
+              <w:rPr>
+                <w:rFonts w:ascii="Arial" w:hAnsi="Arial" w:cs="Arial"/>
+                <w:sz w:val="16"/>
+                <w:szCs w:val="16"/>
+                <w:lang w:val="de-DE"/>
+              </w:rPr>
+              <w:t>game</w:t>
+            </w:r>
+            <w:proofErr w:type="spellEnd"/>
             <w:r>
               <w:rPr>
                 <w:rFonts w:ascii="Arial" w:hAnsi="Arial" w:cs="Arial"/>
@@ -3730,6 +3709,7 @@
                 <w:rFonts w:ascii="Arial" w:hAnsi="Arial" w:cs="Arial"/>
                 <w:sz w:val="18"/>
                 <w:szCs w:val="18"/>
+                <w:highlight w:val="green"/>
                 <w:lang w:val="de-DE"/>
               </w:rPr>
               <w:t>getBlockColor</w:t>
@@ -3759,27 +3739,7 @@
                 <w:szCs w:val="16"/>
                 <w:lang w:val="de-DE"/>
               </w:rPr>
-              <w:t xml:space="preserve">Returns </w:t>
-            </w:r>
-            <w:proofErr w:type="spellStart"/>
-            <w:r>
-              <w:rPr>
-                <w:rFonts w:ascii="Arial" w:hAnsi="Arial" w:cs="Arial"/>
-                <w:sz w:val="16"/>
-                <w:szCs w:val="16"/>
-                <w:lang w:val="de-DE"/>
-              </w:rPr>
-              <w:t>block</w:t>
-            </w:r>
-            <w:proofErr w:type="spellEnd"/>
-            <w:r>
-              <w:rPr>
-                <w:rFonts w:ascii="Arial" w:hAnsi="Arial" w:cs="Arial"/>
-                <w:sz w:val="16"/>
-                <w:szCs w:val="16"/>
-                <w:lang w:val="de-DE"/>
-              </w:rPr>
-              <w:t xml:space="preserve"> </w:t>
+              <w:t xml:space="preserve">Returns block </w:t>
             </w:r>
             <w:proofErr w:type="spellStart"/>
             <w:r>
@@ -3943,6 +3903,7 @@
                 <w:rFonts w:ascii="Arial" w:hAnsi="Arial" w:cs="Arial"/>
                 <w:sz w:val="18"/>
                 <w:szCs w:val="18"/>
+                <w:highlight w:val="green"/>
                 <w:lang w:val="de-DE"/>
               </w:rPr>
               <w:t>getCraftedItemName</w:t>
@@ -4054,6 +4015,7 @@
                 <w:rFonts w:ascii="Arial" w:hAnsi="Arial" w:cs="Arial"/>
                 <w:sz w:val="18"/>
                 <w:szCs w:val="18"/>
+                <w:highlight w:val="green"/>
                 <w:lang w:val="de-DE"/>
               </w:rPr>
               <w:t>getCraftedItemColor</w:t>
@@ -4261,6 +4223,140 @@
           <w:szCs w:val="18"/>
         </w:rPr>
       </w:pPr>
+    </w:p>
+    <w:p>
+      <w:pPr>
+        <w:jc w:val="center"/>
+        <w:rPr>
+          <w:rFonts w:ascii="Arial" w:hAnsi="Arial" w:cs="Arial"/>
+          <w:sz w:val="18"/>
+          <w:szCs w:val="18"/>
+        </w:rPr>
+      </w:pPr>
+    </w:p>
+    <w:p>
+      <w:pPr>
+        <w:jc w:val="center"/>
+        <w:rPr>
+          <w:rFonts w:ascii="Arial" w:hAnsi="Arial" w:cs="Arial"/>
+          <w:sz w:val="18"/>
+          <w:szCs w:val="18"/>
+        </w:rPr>
+      </w:pPr>
+    </w:p>
+    <w:p>
+      <w:pPr>
+        <w:jc w:val="center"/>
+        <w:rPr>
+          <w:rFonts w:ascii="Arial" w:hAnsi="Arial" w:cs="Arial"/>
+          <w:sz w:val="18"/>
+          <w:szCs w:val="18"/>
+        </w:rPr>
+      </w:pPr>
+    </w:p>
+    <w:p>
+      <w:pPr>
+        <w:jc w:val="center"/>
+        <w:rPr>
+          <w:rFonts w:ascii="Arial" w:hAnsi="Arial" w:cs="Arial"/>
+          <w:sz w:val="18"/>
+          <w:szCs w:val="18"/>
+        </w:rPr>
+      </w:pPr>
+    </w:p>
+    <w:p>
+      <w:pPr>
+        <w:jc w:val="center"/>
+        <w:rPr>
+          <w:rFonts w:ascii="Arial" w:hAnsi="Arial" w:cs="Arial"/>
+          <w:sz w:val="18"/>
+          <w:szCs w:val="18"/>
+        </w:rPr>
+      </w:pPr>
+    </w:p>
+    <w:p>
+      <w:pPr>
+        <w:jc w:val="center"/>
+        <w:rPr>
+          <w:rFonts w:ascii="Arial" w:hAnsi="Arial" w:cs="Arial"/>
+          <w:sz w:val="18"/>
+          <w:szCs w:val="18"/>
+          <w:lang w:val="en-US"/>
+        </w:rPr>
+      </w:pPr>
+      <w:proofErr w:type="spellStart"/>
+      <w:r>
+        <w:rPr>
+          <w:rFonts w:ascii="Arial" w:hAnsi="Arial" w:cs="Arial"/>
+          <w:sz w:val="18"/>
+          <w:szCs w:val="18"/>
+          <w:lang w:val="en-US"/>
+        </w:rPr>
+        <w:t>Cristi</w:t>
+      </w:r>
+      <w:proofErr w:type="spellEnd"/>
+      <w:r>
+        <w:rPr>
+          <w:rFonts w:ascii="Arial" w:hAnsi="Arial" w:cs="Arial"/>
+          <w:sz w:val="18"/>
+          <w:szCs w:val="18"/>
+          <w:lang w:val="en-US"/>
+        </w:rPr>
+        <w:t xml:space="preserve"> </w:t>
+      </w:r>
+      <w:r>
+        <w:rPr>
+          <w:rFonts w:ascii="Arial" w:hAnsi="Arial" w:cs="Arial"/>
+          <w:sz w:val="18"/>
+          <w:szCs w:val="18"/>
+          <w:highlight w:val="cyan"/>
+          <w:lang w:val="en-US"/>
+        </w:rPr>
+        <w:t>------</w:t>
+      </w:r>
+    </w:p>
+    <w:p>
+      <w:pPr>
+        <w:jc w:val="center"/>
+        <w:rPr>
+          <w:rFonts w:ascii="Arial" w:hAnsi="Arial" w:cs="Arial"/>
+          <w:sz w:val="18"/>
+          <w:szCs w:val="18"/>
+          <w:lang w:val="en-US"/>
+        </w:rPr>
+      </w:pPr>
+      <w:proofErr w:type="spellStart"/>
+      <w:r>
+        <w:rPr>
+          <w:rFonts w:ascii="Arial" w:hAnsi="Arial" w:cs="Arial"/>
+          <w:sz w:val="18"/>
+          <w:szCs w:val="18"/>
+          <w:lang w:val="en-US"/>
+        </w:rPr>
+        <w:t>Calin</w:t>
+      </w:r>
+      <w:proofErr w:type="spellEnd"/>
+      <w:r>
+        <w:rPr>
+          <w:rFonts w:ascii="Arial" w:hAnsi="Arial" w:cs="Arial"/>
+          <w:sz w:val="18"/>
+          <w:szCs w:val="18"/>
+          <w:lang w:val="en-US"/>
+        </w:rPr>
+        <w:t xml:space="preserve"> </w:t>
+      </w:r>
+      <w:bookmarkStart w:id="0" w:name="_GoBack"/>
+      <w:bookmarkEnd w:id="0"/>
+      <w:r>
+        <w:rPr>
+          <w:rFonts w:ascii="Arial" w:hAnsi="Arial" w:cs="Arial"/>
+          <w:sz w:val="18"/>
+          <w:szCs w:val="18"/>
+          <w:highlight w:val="green"/>
+          <w:lang w:val="en-US"/>
+        </w:rPr>
+        <w:t>------</w:t>
+      </w:r>
     </w:p>
     <w:sectPr>
       <w:headerReference w:type="default" r:id="rId7"/>
@@ -4274,7 +4370,7 @@
 </file>
 
 <file path=word/endnotes.xml><?xml version="1.0" encoding="utf-8"?>
-<w:endnotes xmlns:wpc="http://schemas.microsoft.com/office/word/2010/wordprocessingCanvas" xmlns:cx="http://schemas.microsoft.com/office/drawing/2014/chartex" xmlns:cx1="http://schemas.microsoft.com/office/drawing/2015/9/8/chartex" xmlns:cx2="http://schemas.microsoft.com/office/drawing/2015/10/21/chartex" xmlns:cx3="http://schemas.microsoft.com/office/drawing/2016/5/9/chartex" xmlns:cx4="http://schemas.microsoft.com/office/drawing/2016/5/10/chartex" xmlns:cx5="http://schemas.microsoft.com/office/drawing/2016/5/11/chartex" xmlns:cx6="http://schemas.microsoft.com/office/drawing/2016/5/12/chartex" xmlns:cx7="http://schemas.microsoft.com/office/drawing/2016/5/13/chartex" xmlns:cx8="http://schemas.microsoft.com/office/drawing/2016/5/14/chartex" xmlns:mc="http://schemas.openxmlformats.org/markup-compatibility/2006" xmlns:aink="http://schemas.microsoft.com/office/drawing/2016/ink" xmlns:am3d="http://schemas.microsoft.com/office/drawing/2017/model3d" xmlns:o="urn:schemas-microsoft-com:office:office" xmlns:oel="http://schemas.microsoft.com/office/2019/extlst" xmlns:r="http://schemas.openxmlformats.org/officeDocument/2006/relationships" xmlns:m="http://schemas.openxmlformats.org/officeDocument/2006/math" xmlns:v="urn:schemas-microsoft-com:vml" xmlns:wp14="http://schemas.microsoft.com/office/word/2010/wordprocessingDrawing" xmlns:wp="http://schemas.openxmlformats.org/drawingml/2006/wordprocessingDrawing" xmlns:w10="urn:schemas-microsoft-com:office:word" xmlns:w="http://schemas.openxmlformats.org/wordprocessingml/2006/main" xmlns:w14="http://schemas.microsoft.com/office/word/2010/wordml" xmlns:w15="http://schemas.microsoft.com/office/word/2012/wordml" xmlns:w16cex="http://schemas.microsoft.com/office/word/2018/wordml/cex" xmlns:w16cid="http://schemas.microsoft.com/office/word/2016/wordml/cid" xmlns:w16="http://schemas.microsoft.com/office/word/2018/wordml" xmlns:w16sdtdh="http://schemas.microsoft.com/office/word/2020/wordml/sdtdatahash" xmlns:w16se="http://schemas.microsoft.com/office/word/2015/wordml/symex" xmlns:wpg="http://schemas.microsoft.com/office/word/2010/wordprocessingGroup" xmlns:wpi="http://schemas.microsoft.com/office/word/2010/wordprocessingInk" xmlns:wne="http://schemas.microsoft.com/office/word/2006/wordml" xmlns:wps="http://schemas.microsoft.com/office/word/2010/wordprocessingShape" mc:Ignorable="w14 w15 w16se w16cid w16 w16cex w16sdtdh wp14">
+<w:endnotes xmlns:wpc="http://schemas.microsoft.com/office/word/2010/wordprocessingCanvas" xmlns:mc="http://schemas.openxmlformats.org/markup-compatibility/2006" xmlns:o="urn:schemas-microsoft-com:office:office" xmlns:r="http://schemas.openxmlformats.org/officeDocument/2006/relationships" xmlns:m="http://schemas.openxmlformats.org/officeDocument/2006/math" xmlns:v="urn:schemas-microsoft-com:vml" xmlns:wp14="http://schemas.microsoft.com/office/word/2010/wordprocessingDrawing" xmlns:wp="http://schemas.openxmlformats.org/drawingml/2006/wordprocessingDrawing" xmlns:w10="urn:schemas-microsoft-com:office:word" xmlns:w="http://schemas.openxmlformats.org/wordprocessingml/2006/main" xmlns:w14="http://schemas.microsoft.com/office/word/2010/wordml" xmlns:w15="http://schemas.microsoft.com/office/word/2012/wordml" xmlns:wpg="http://schemas.microsoft.com/office/word/2010/wordprocessingGroup" xmlns:wpi="http://schemas.microsoft.com/office/word/2010/wordprocessingInk" xmlns:wne="http://schemas.microsoft.com/office/word/2006/wordml" xmlns:wps="http://schemas.microsoft.com/office/word/2010/wordprocessingShape" mc:Ignorable="w14 w15 wp14">
   <w:endnote w:type="separator" w:id="-1">
     <w:p>
       <w:r>
@@ -4293,7 +4389,7 @@
 </file>
 
 <file path=word/footnotes.xml><?xml version="1.0" encoding="utf-8"?>
-<w:footnotes xmlns:wpc="http://schemas.microsoft.com/office/word/2010/wordprocessingCanvas" xmlns:cx="http://schemas.microsoft.com/office/drawing/2014/chartex" xmlns:cx1="http://schemas.microsoft.com/office/drawing/2015/9/8/chartex" xmlns:cx2="http://schemas.microsoft.com/office/drawing/2015/10/21/chartex" xmlns:cx3="http://schemas.microsoft.com/office/drawing/2016/5/9/chartex" xmlns:cx4="http://schemas.microsoft.com/office/drawing/2016/5/10/chartex" xmlns:cx5="http://schemas.microsoft.com/office/drawing/2016/5/11/chartex" xmlns:cx6="http://schemas.microsoft.com/office/drawing/2016/5/12/chartex" xmlns:cx7="http://schemas.microsoft.com/office/drawing/2016/5/13/chartex" xmlns:cx8="http://schemas.microsoft.com/office/drawing/2016/5/14/chartex" xmlns:mc="http://schemas.openxmlformats.org/markup-compatibility/2006" xmlns:aink="http://schemas.microsoft.com/office/drawing/2016/ink" xmlns:am3d="http://schemas.microsoft.com/office/drawing/2017/model3d" xmlns:o="urn:schemas-microsoft-com:office:office" xmlns:oel="http://schemas.microsoft.com/office/2019/extlst" xmlns:r="http://schemas.openxmlformats.org/officeDocument/2006/relationships" xmlns:m="http://schemas.openxmlformats.org/officeDocument/2006/math" xmlns:v="urn:schemas-microsoft-com:vml" xmlns:wp14="http://schemas.microsoft.com/office/word/2010/wordprocessingDrawing" xmlns:wp="http://schemas.openxmlformats.org/drawingml/2006/wordprocessingDrawing" xmlns:w10="urn:schemas-microsoft-com:office:word" xmlns:w="http://schemas.openxmlformats.org/wordprocessingml/2006/main" xmlns:w14="http://schemas.microsoft.com/office/word/2010/wordml" xmlns:w15="http://schemas.microsoft.com/office/word/2012/wordml" xmlns:w16cex="http://schemas.microsoft.com/office/word/2018/wordml/cex" xmlns:w16cid="http://schemas.microsoft.com/office/word/2016/wordml/cid" xmlns:w16="http://schemas.microsoft.com/office/word/2018/wordml" xmlns:w16sdtdh="http://schemas.microsoft.com/office/word/2020/wordml/sdtdatahash" xmlns:w16se="http://schemas.microsoft.com/office/word/2015/wordml/symex" xmlns:wpg="http://schemas.microsoft.com/office/word/2010/wordprocessingGroup" xmlns:wpi="http://schemas.microsoft.com/office/word/2010/wordprocessingInk" xmlns:wne="http://schemas.microsoft.com/office/word/2006/wordml" xmlns:wps="http://schemas.microsoft.com/office/word/2010/wordprocessingShape" mc:Ignorable="w14 w15 w16se w16cid w16 w16cex w16sdtdh wp14">
+<w:footnotes xmlns:wpc="http://schemas.microsoft.com/office/word/2010/wordprocessingCanvas" xmlns:mc="http://schemas.openxmlformats.org/markup-compatibility/2006" xmlns:o="urn:schemas-microsoft-com:office:office" xmlns:r="http://schemas.openxmlformats.org/officeDocument/2006/relationships" xmlns:m="http://schemas.openxmlformats.org/officeDocument/2006/math" xmlns:v="urn:schemas-microsoft-com:vml" xmlns:wp14="http://schemas.microsoft.com/office/word/2010/wordprocessingDrawing" xmlns:wp="http://schemas.openxmlformats.org/drawingml/2006/wordprocessingDrawing" xmlns:w10="urn:schemas-microsoft-com:office:word" xmlns:w="http://schemas.openxmlformats.org/wordprocessingml/2006/main" xmlns:w14="http://schemas.microsoft.com/office/word/2010/wordml" xmlns:w15="http://schemas.microsoft.com/office/word/2012/wordml" xmlns:wpg="http://schemas.microsoft.com/office/word/2010/wordprocessingGroup" xmlns:wpi="http://schemas.microsoft.com/office/word/2010/wordprocessingInk" xmlns:wne="http://schemas.microsoft.com/office/word/2006/wordml" xmlns:wps="http://schemas.microsoft.com/office/word/2010/wordprocessingShape" mc:Ignorable="w14 w15 wp14">
   <w:footnote w:type="separator" w:id="-1">
     <w:p>
       <w:r>
@@ -4312,10 +4408,10 @@
 </file>
 
 <file path=word/header1.xml><?xml version="1.0" encoding="utf-8"?>
-<w:hdr xmlns:wpc="http://schemas.microsoft.com/office/word/2010/wordprocessingCanvas" xmlns:cx="http://schemas.microsoft.com/office/drawing/2014/chartex" xmlns:cx1="http://schemas.microsoft.com/office/drawing/2015/9/8/chartex" xmlns:cx2="http://schemas.microsoft.com/office/drawing/2015/10/21/chartex" xmlns:cx3="http://schemas.microsoft.com/office/drawing/2016/5/9/chartex" xmlns:cx4="http://schemas.microsoft.com/office/drawing/2016/5/10/chartex" xmlns:cx5="http://schemas.microsoft.com/office/drawing/2016/5/11/chartex" xmlns:cx6="http://schemas.microsoft.com/office/drawing/2016/5/12/chartex" xmlns:cx7="http://schemas.microsoft.com/office/drawing/2016/5/13/chartex" xmlns:cx8="http://schemas.microsoft.com/office/drawing/2016/5/14/chartex" xmlns:mc="http://schemas.openxmlformats.org/markup-compatibility/2006" xmlns:aink="http://schemas.microsoft.com/office/drawing/2016/ink" xmlns:am3d="http://schemas.microsoft.com/office/drawing/2017/model3d" xmlns:o="urn:schemas-microsoft-com:office:office" xmlns:oel="http://schemas.microsoft.com/office/2019/extlst" xmlns:r="http://schemas.openxmlformats.org/officeDocument/2006/relationships" xmlns:m="http://schemas.openxmlformats.org/officeDocument/2006/math" xmlns:v="urn:schemas-microsoft-com:vml" xmlns:wp14="http://schemas.microsoft.com/office/word/2010/wordprocessingDrawing" xmlns:wp="http://schemas.openxmlformats.org/drawingml/2006/wordprocessingDrawing" xmlns:w10="urn:schemas-microsoft-com:office:word" xmlns:w="http://schemas.openxmlformats.org/wordprocessingml/2006/main" xmlns:w14="http://schemas.microsoft.com/office/word/2010/wordml" xmlns:w15="http://schemas.microsoft.com/office/word/2012/wordml" xmlns:w16cex="http://schemas.microsoft.com/office/word/2018/wordml/cex" xmlns:w16cid="http://schemas.microsoft.com/office/word/2016/wordml/cid" xmlns:w16="http://schemas.microsoft.com/office/word/2018/wordml" xmlns:w16sdtdh="http://schemas.microsoft.com/office/word/2020/wordml/sdtdatahash" xmlns:w16se="http://schemas.microsoft.com/office/word/2015/wordml/symex" xmlns:wpg="http://schemas.microsoft.com/office/word/2010/wordprocessingGroup" xmlns:wpi="http://schemas.microsoft.com/office/word/2010/wordprocessingInk" xmlns:wne="http://schemas.microsoft.com/office/word/2006/wordml" xmlns:wps="http://schemas.microsoft.com/office/word/2010/wordprocessingShape" mc:Ignorable="w14 w15 w16se w16cid w16 w16cex w16sdtdh wp14">
+<w:hdr xmlns:wpc="http://schemas.microsoft.com/office/word/2010/wordprocessingCanvas" xmlns:mc="http://schemas.openxmlformats.org/markup-compatibility/2006" xmlns:o="urn:schemas-microsoft-com:office:office" xmlns:r="http://schemas.openxmlformats.org/officeDocument/2006/relationships" xmlns:m="http://schemas.openxmlformats.org/officeDocument/2006/math" xmlns:v="urn:schemas-microsoft-com:vml" xmlns:wp14="http://schemas.microsoft.com/office/word/2010/wordprocessingDrawing" xmlns:wp="http://schemas.openxmlformats.org/drawingml/2006/wordprocessingDrawing" xmlns:w10="urn:schemas-microsoft-com:office:word" xmlns:w="http://schemas.openxmlformats.org/wordprocessingml/2006/main" xmlns:w14="http://schemas.microsoft.com/office/word/2010/wordml" xmlns:w15="http://schemas.microsoft.com/office/word/2012/wordml" xmlns:wpg="http://schemas.microsoft.com/office/word/2010/wordprocessingGroup" xmlns:wpi="http://schemas.microsoft.com/office/word/2010/wordprocessingInk" xmlns:wne="http://schemas.microsoft.com/office/word/2006/wordml" xmlns:wps="http://schemas.microsoft.com/office/word/2010/wordprocessingShape" mc:Ignorable="w14 w15 wp14">
   <w:p>
     <w:pPr>
-      <w:pStyle w:val="Header"/>
+      <w:pStyle w:val="a3"/>
       <w:jc w:val="center"/>
       <w:rPr>
         <w:rFonts w:ascii="Arial" w:hAnsi="Arial" w:cs="Arial"/>
@@ -4357,7 +4453,7 @@
 </file>
 
 <file path=word/numbering.xml><?xml version="1.0" encoding="utf-8"?>
-<w:numbering xmlns:wpc="http://schemas.microsoft.com/office/word/2010/wordprocessingCanvas" xmlns:cx="http://schemas.microsoft.com/office/drawing/2014/chartex" xmlns:cx1="http://schemas.microsoft.com/office/drawing/2015/9/8/chartex" xmlns:cx2="http://schemas.microsoft.com/office/drawing/2015/10/21/chartex" xmlns:cx3="http://schemas.microsoft.com/office/drawing/2016/5/9/chartex" xmlns:cx4="http://schemas.microsoft.com/office/drawing/2016/5/10/chartex" xmlns:cx5="http://schemas.microsoft.com/office/drawing/2016/5/11/chartex" xmlns:cx6="http://schemas.microsoft.com/office/drawing/2016/5/12/chartex" xmlns:cx7="http://schemas.microsoft.com/office/drawing/2016/5/13/chartex" xmlns:cx8="http://schemas.microsoft.com/office/drawing/2016/5/14/chartex" xmlns:mc="http://schemas.openxmlformats.org/markup-compatibility/2006" xmlns:aink="http://schemas.microsoft.com/office/drawing/2016/ink" xmlns:am3d="http://schemas.microsoft.com/office/drawing/2017/model3d" xmlns:o="urn:schemas-microsoft-com:office:office" xmlns:oel="http://schemas.microsoft.com/office/2019/extlst" xmlns:r="http://schemas.openxmlformats.org/officeDocument/2006/relationships" xmlns:m="http://schemas.openxmlformats.org/officeDocument/2006/math" xmlns:v="urn:schemas-microsoft-com:vml" xmlns:wp14="http://schemas.microsoft.com/office/word/2010/wordprocessingDrawing" xmlns:wp="http://schemas.openxmlformats.org/drawingml/2006/wordprocessingDrawing" xmlns:w10="urn:schemas-microsoft-com:office:word" xmlns:w="http://schemas.openxmlformats.org/wordprocessingml/2006/main" xmlns:w14="http://schemas.microsoft.com/office/word/2010/wordml" xmlns:w15="http://schemas.microsoft.com/office/word/2012/wordml" xmlns:w16cex="http://schemas.microsoft.com/office/word/2018/wordml/cex" xmlns:w16cid="http://schemas.microsoft.com/office/word/2016/wordml/cid" xmlns:w16="http://schemas.microsoft.com/office/word/2018/wordml" xmlns:w16sdtdh="http://schemas.microsoft.com/office/word/2020/wordml/sdtdatahash" xmlns:w16se="http://schemas.microsoft.com/office/word/2015/wordml/symex" xmlns:wpg="http://schemas.microsoft.com/office/word/2010/wordprocessingGroup" xmlns:wpi="http://schemas.microsoft.com/office/word/2010/wordprocessingInk" xmlns:wne="http://schemas.microsoft.com/office/word/2006/wordml" xmlns:wps="http://schemas.microsoft.com/office/word/2010/wordprocessingShape" mc:Ignorable="w14 w15 w16se w16cid w16 w16cex w16sdtdh wp14">
+<w:numbering xmlns:wpc="http://schemas.microsoft.com/office/word/2010/wordprocessingCanvas" xmlns:mc="http://schemas.openxmlformats.org/markup-compatibility/2006" xmlns:o="urn:schemas-microsoft-com:office:office" xmlns:r="http://schemas.openxmlformats.org/officeDocument/2006/relationships" xmlns:m="http://schemas.openxmlformats.org/officeDocument/2006/math" xmlns:v="urn:schemas-microsoft-com:vml" xmlns:wp14="http://schemas.microsoft.com/office/word/2010/wordprocessingDrawing" xmlns:wp="http://schemas.openxmlformats.org/drawingml/2006/wordprocessingDrawing" xmlns:w10="urn:schemas-microsoft-com:office:word" xmlns:w="http://schemas.openxmlformats.org/wordprocessingml/2006/main" xmlns:w14="http://schemas.microsoft.com/office/word/2010/wordml" xmlns:w15="http://schemas.microsoft.com/office/word/2012/wordml" xmlns:wpg="http://schemas.microsoft.com/office/word/2010/wordprocessingGroup" xmlns:wpi="http://schemas.microsoft.com/office/word/2010/wordprocessingInk" xmlns:wne="http://schemas.microsoft.com/office/word/2006/wordml" xmlns:wps="http://schemas.microsoft.com/office/word/2010/wordprocessingShape" mc:Ignorable="w14 w15 wp14">
   <w:abstractNum w:abstractNumId="0" w15:restartNumberingAfterBreak="0">
     <w:nsid w:val="005C7DF0"/>
     <w:multiLevelType w:val="hybridMultilevel"/>
@@ -6818,92 +6914,92 @@
       </w:pPr>
     </w:lvl>
   </w:abstractNum>
-  <w:num w:numId="1" w16cid:durableId="647442917">
+  <w:num w:numId="1">
     <w:abstractNumId w:val="16"/>
   </w:num>
-  <w:num w:numId="2" w16cid:durableId="32536632">
+  <w:num w:numId="2">
     <w:abstractNumId w:val="18"/>
   </w:num>
-  <w:num w:numId="3" w16cid:durableId="487937466">
+  <w:num w:numId="3">
     <w:abstractNumId w:val="9"/>
   </w:num>
-  <w:num w:numId="4" w16cid:durableId="1049602">
+  <w:num w:numId="4">
     <w:abstractNumId w:val="3"/>
   </w:num>
-  <w:num w:numId="5" w16cid:durableId="2120682856">
+  <w:num w:numId="5">
     <w:abstractNumId w:val="7"/>
   </w:num>
-  <w:num w:numId="6" w16cid:durableId="1258169717">
+  <w:num w:numId="6">
     <w:abstractNumId w:val="14"/>
   </w:num>
-  <w:num w:numId="7" w16cid:durableId="715349545">
+  <w:num w:numId="7">
     <w:abstractNumId w:val="12"/>
   </w:num>
-  <w:num w:numId="8" w16cid:durableId="1477650067">
+  <w:num w:numId="8">
     <w:abstractNumId w:val="2"/>
   </w:num>
-  <w:num w:numId="9" w16cid:durableId="1028875059">
+  <w:num w:numId="9">
     <w:abstractNumId w:val="25"/>
   </w:num>
-  <w:num w:numId="10" w16cid:durableId="164249776">
+  <w:num w:numId="10">
     <w:abstractNumId w:val="23"/>
   </w:num>
-  <w:num w:numId="11" w16cid:durableId="1681812965">
+  <w:num w:numId="11">
     <w:abstractNumId w:val="15"/>
   </w:num>
-  <w:num w:numId="12" w16cid:durableId="1008561689">
+  <w:num w:numId="12">
     <w:abstractNumId w:val="26"/>
   </w:num>
-  <w:num w:numId="13" w16cid:durableId="246380338">
+  <w:num w:numId="13">
     <w:abstractNumId w:val="10"/>
   </w:num>
-  <w:num w:numId="14" w16cid:durableId="611254768">
+  <w:num w:numId="14">
     <w:abstractNumId w:val="4"/>
   </w:num>
-  <w:num w:numId="15" w16cid:durableId="179857311">
+  <w:num w:numId="15">
     <w:abstractNumId w:val="6"/>
   </w:num>
-  <w:num w:numId="16" w16cid:durableId="1184978934">
+  <w:num w:numId="16">
     <w:abstractNumId w:val="20"/>
   </w:num>
-  <w:num w:numId="17" w16cid:durableId="635455325">
+  <w:num w:numId="17">
     <w:abstractNumId w:val="0"/>
   </w:num>
-  <w:num w:numId="18" w16cid:durableId="1647008218">
+  <w:num w:numId="18">
     <w:abstractNumId w:val="17"/>
   </w:num>
-  <w:num w:numId="19" w16cid:durableId="691960913">
+  <w:num w:numId="19">
     <w:abstractNumId w:val="1"/>
   </w:num>
-  <w:num w:numId="20" w16cid:durableId="843470909">
+  <w:num w:numId="20">
     <w:abstractNumId w:val="21"/>
   </w:num>
-  <w:num w:numId="21" w16cid:durableId="1900284041">
+  <w:num w:numId="21">
     <w:abstractNumId w:val="8"/>
   </w:num>
-  <w:num w:numId="22" w16cid:durableId="1563908903">
+  <w:num w:numId="22">
     <w:abstractNumId w:val="11"/>
   </w:num>
-  <w:num w:numId="23" w16cid:durableId="818501929">
+  <w:num w:numId="23">
     <w:abstractNumId w:val="19"/>
   </w:num>
-  <w:num w:numId="24" w16cid:durableId="1598247281">
+  <w:num w:numId="24">
     <w:abstractNumId w:val="13"/>
   </w:num>
-  <w:num w:numId="25" w16cid:durableId="1514372117">
+  <w:num w:numId="25">
     <w:abstractNumId w:val="5"/>
   </w:num>
-  <w:num w:numId="26" w16cid:durableId="229191237">
+  <w:num w:numId="26">
     <w:abstractNumId w:val="22"/>
   </w:num>
-  <w:num w:numId="27" w16cid:durableId="429083171">
+  <w:num w:numId="27">
     <w:abstractNumId w:val="24"/>
   </w:num>
 </w:numbering>
 </file>
 
 <file path=word/styles.xml><?xml version="1.0" encoding="utf-8"?>
-<w:styles xmlns:mc="http://schemas.openxmlformats.org/markup-compatibility/2006" xmlns:r="http://schemas.openxmlformats.org/officeDocument/2006/relationships" xmlns:w="http://schemas.openxmlformats.org/wordprocessingml/2006/main" xmlns:w14="http://schemas.microsoft.com/office/word/2010/wordml" xmlns:w15="http://schemas.microsoft.com/office/word/2012/wordml" xmlns:w16cex="http://schemas.microsoft.com/office/word/2018/wordml/cex" xmlns:w16cid="http://schemas.microsoft.com/office/word/2016/wordml/cid" xmlns:w16="http://schemas.microsoft.com/office/word/2018/wordml" xmlns:w16sdtdh="http://schemas.microsoft.com/office/word/2020/wordml/sdtdatahash" xmlns:w16se="http://schemas.microsoft.com/office/word/2015/wordml/symex" mc:Ignorable="w14 w15 w16se w16cid w16 w16cex w16sdtdh">
+<w:styles xmlns:mc="http://schemas.openxmlformats.org/markup-compatibility/2006" xmlns:r="http://schemas.openxmlformats.org/officeDocument/2006/relationships" xmlns:w="http://schemas.openxmlformats.org/wordprocessingml/2006/main" xmlns:w14="http://schemas.microsoft.com/office/word/2010/wordml" xmlns:w15="http://schemas.microsoft.com/office/word/2012/wordml" mc:Ignorable="w14 w15">
   <w:docDefaults>
     <w:rPrDefault>
       <w:rPr>
@@ -6911,13 +7007,13 @@
         <w:kern w:val="2"/>
         <w:sz w:val="24"/>
         <w:szCs w:val="24"/>
-        <w:lang w:val="en-NL" w:eastAsia="en-US" w:bidi="ar-SA"/>
+        <w:lang w:val="aa-ET" w:eastAsia="en-US" w:bidi="ar-SA"/>
         <w14:ligatures w14:val="standardContextual"/>
       </w:rPr>
     </w:rPrDefault>
     <w:pPrDefault/>
   </w:docDefaults>
-  <w:latentStyles w:defLockedState="0" w:defUIPriority="99" w:defSemiHidden="0" w:defUnhideWhenUsed="0" w:defQFormat="0" w:count="376">
+  <w:latentStyles w:defLockedState="0" w:defUIPriority="99" w:defSemiHidden="0" w:defUnhideWhenUsed="0" w:defQFormat="0" w:count="371">
     <w:lsdException w:name="Normal" w:uiPriority="0" w:qFormat="1"/>
     <w:lsdException w:name="heading 1" w:uiPriority="9" w:qFormat="1"/>
     <w:lsdException w:name="heading 2" w:semiHidden="1" w:uiPriority="9" w:unhideWhenUsed="1" w:qFormat="1"/>
@@ -7289,23 +7385,18 @@
     <w:lsdException w:name="List Table 5 Dark Accent 6" w:uiPriority="50"/>
     <w:lsdException w:name="List Table 6 Colorful Accent 6" w:uiPriority="51"/>
     <w:lsdException w:name="List Table 7 Colorful Accent 6" w:uiPriority="52"/>
-    <w:lsdException w:name="Mention" w:semiHidden="1" w:unhideWhenUsed="1"/>
-    <w:lsdException w:name="Smart Hyperlink" w:semiHidden="1" w:unhideWhenUsed="1"/>
-    <w:lsdException w:name="Hashtag" w:semiHidden="1" w:unhideWhenUsed="1"/>
-    <w:lsdException w:name="Unresolved Mention" w:semiHidden="1" w:unhideWhenUsed="1"/>
-    <w:lsdException w:name="Smart Link" w:semiHidden="1" w:unhideWhenUsed="1"/>
   </w:latentStyles>
-  <w:style w:type="paragraph" w:default="1" w:styleId="Normal">
+  <w:style w:type="paragraph" w:default="1" w:styleId="a">
     <w:name w:val="Normal"/>
     <w:qFormat/>
   </w:style>
-  <w:style w:type="character" w:default="1" w:styleId="DefaultParagraphFont">
+  <w:style w:type="character" w:default="1" w:styleId="a0">
     <w:name w:val="Default Paragraph Font"/>
     <w:uiPriority w:val="1"/>
     <w:semiHidden/>
     <w:unhideWhenUsed/>
   </w:style>
-  <w:style w:type="table" w:default="1" w:styleId="TableNormal">
+  <w:style w:type="table" w:default="1" w:styleId="a1">
     <w:name w:val="Normal Table"/>
     <w:uiPriority w:val="99"/>
     <w:semiHidden/>
@@ -7320,16 +7411,16 @@
       </w:tblCellMar>
     </w:tblPr>
   </w:style>
-  <w:style w:type="numbering" w:default="1" w:styleId="NoList">
+  <w:style w:type="numbering" w:default="1" w:styleId="a2">
     <w:name w:val="No List"/>
     <w:uiPriority w:val="99"/>
     <w:semiHidden/>
     <w:unhideWhenUsed/>
   </w:style>
-  <w:style w:type="paragraph" w:styleId="Header">
+  <w:style w:type="paragraph" w:styleId="a3">
     <w:name w:val="header"/>
-    <w:basedOn w:val="Normal"/>
-    <w:link w:val="HeaderChar"/>
+    <w:basedOn w:val="a"/>
+    <w:link w:val="a4"/>
     <w:uiPriority w:val="99"/>
     <w:unhideWhenUsed/>
     <w:rsid w:val="0098560C"/>
@@ -7340,17 +7431,17 @@
       </w:tabs>
     </w:pPr>
   </w:style>
-  <w:style w:type="character" w:customStyle="1" w:styleId="HeaderChar">
-    <w:name w:val="Header Char"/>
-    <w:basedOn w:val="DefaultParagraphFont"/>
-    <w:link w:val="Header"/>
+  <w:style w:type="character" w:customStyle="1" w:styleId="a4">
+    <w:name w:val="Верхний колонтитул Знак"/>
+    <w:basedOn w:val="a0"/>
+    <w:link w:val="a3"/>
     <w:uiPriority w:val="99"/>
     <w:rsid w:val="0098560C"/>
   </w:style>
-  <w:style w:type="paragraph" w:styleId="Footer">
+  <w:style w:type="paragraph" w:styleId="a5">
     <w:name w:val="footer"/>
-    <w:basedOn w:val="Normal"/>
-    <w:link w:val="FooterChar"/>
+    <w:basedOn w:val="a"/>
+    <w:link w:val="a6"/>
     <w:uiPriority w:val="99"/>
     <w:unhideWhenUsed/>
     <w:rsid w:val="0098560C"/>
@@ -7361,16 +7452,16 @@
       </w:tabs>
     </w:pPr>
   </w:style>
-  <w:style w:type="character" w:customStyle="1" w:styleId="FooterChar">
-    <w:name w:val="Footer Char"/>
-    <w:basedOn w:val="DefaultParagraphFont"/>
-    <w:link w:val="Footer"/>
+  <w:style w:type="character" w:customStyle="1" w:styleId="a6">
+    <w:name w:val="Нижний колонтитул Знак"/>
+    <w:basedOn w:val="a0"/>
+    <w:link w:val="a5"/>
     <w:uiPriority w:val="99"/>
     <w:rsid w:val="0098560C"/>
   </w:style>
-  <w:style w:type="table" w:styleId="TableGrid">
+  <w:style w:type="table" w:styleId="a7">
     <w:name w:val="Table Grid"/>
-    <w:basedOn w:val="TableNormal"/>
+    <w:basedOn w:val="a1"/>
     <w:uiPriority w:val="39"/>
     <w:rsid w:val="0098560C"/>
     <w:tblPr>
@@ -7384,9 +7475,9 @@
       </w:tblBorders>
     </w:tblPr>
   </w:style>
-  <w:style w:type="paragraph" w:styleId="ListParagraph">
+  <w:style w:type="paragraph" w:styleId="a8">
     <w:name w:val="List Paragraph"/>
-    <w:basedOn w:val="Normal"/>
+    <w:basedOn w:val="a"/>
     <w:uiPriority w:val="34"/>
     <w:qFormat/>
     <w:rsid w:val="0098560C"/>

</xml_diff>